<commit_message>
Gerando PDF para o caso de Uso Publicar Vagas
</commit_message>
<xml_diff>
--- a/Casos de Uso/CSU01 - Publicar Vagas.docx
+++ b/Casos de Uso/CSU01 - Publicar Vagas.docx
@@ -100,8 +100,6 @@
       <w:r>
         <w:t>Identificador</w:t>
       </w:r>
-      <w:bookmarkStart w:id="0" w:name="_GoBack"/>
-      <w:bookmarkEnd w:id="0"/>
     </w:p>
     <w:p>
       <w:pPr>
@@ -306,19 +304,7 @@
         <w:rPr>
           <w:rFonts w:ascii="Arial" w:hAnsi="Arial" w:cs="Arial"/>
         </w:rPr>
-        <w:t xml:space="preserve">Na página inicial do sistema, o cliente </w:t>
-      </w:r>
-      <w:r>
-        <w:rPr>
-          <w:rFonts w:ascii="Arial" w:hAnsi="Arial" w:cs="Arial"/>
-        </w:rPr>
-        <w:t>clica no botão</w:t>
-      </w:r>
-      <w:r>
-        <w:rPr>
-          <w:rFonts w:ascii="Arial" w:hAnsi="Arial" w:cs="Arial"/>
-        </w:rPr>
-        <w:t xml:space="preserve"> “publicar vagas”;</w:t>
+        <w:t>Na página inicial do sistema, o cliente clica no botão “publicar vagas”;</w:t>
       </w:r>
     </w:p>
     <w:p>
@@ -337,13 +323,7 @@
         <w:rPr>
           <w:rFonts w:ascii="Arial" w:hAnsi="Arial" w:cs="Arial"/>
         </w:rPr>
-        <w:t>O sistema apresenta a página para publicação de vagas</w:t>
-      </w:r>
-      <w:r>
-        <w:rPr>
-          <w:rFonts w:ascii="Arial" w:hAnsi="Arial" w:cs="Arial"/>
-        </w:rPr>
-        <w:t>.</w:t>
+        <w:t>O sistema apresenta a página para publicação de vagas.</w:t>
       </w:r>
     </w:p>
     <w:p>
@@ -362,19 +342,7 @@
         <w:rPr>
           <w:rFonts w:ascii="Arial" w:hAnsi="Arial" w:cs="Arial"/>
         </w:rPr>
-        <w:t>O ator i</w:t>
-      </w:r>
-      <w:r>
-        <w:rPr>
-          <w:rFonts w:ascii="Arial" w:hAnsi="Arial" w:cs="Arial"/>
-        </w:rPr>
-        <w:t xml:space="preserve">nforma o cnpj ou o nome da empresa e clica sobre o botão de </w:t>
-      </w:r>
-      <w:r>
-        <w:rPr>
-          <w:rFonts w:ascii="Arial" w:hAnsi="Arial" w:cs="Arial"/>
-        </w:rPr>
-        <w:t>consulta.</w:t>
+        <w:t>O ator informa o cnpj ou o nome da empresa e clica sobre o botão de consulta.</w:t>
       </w:r>
     </w:p>
     <w:p>
@@ -863,10 +831,7 @@
         </w:numPr>
       </w:pPr>
       <w:r>
-        <w:t xml:space="preserve">Fluxos </w:t>
-      </w:r>
-      <w:r>
-        <w:t>Alternativos</w:t>
+        <w:t>Fluxos Alternativos</w:t>
       </w:r>
     </w:p>
     <w:p>
@@ -1732,7 +1697,18 @@
               <w:jc w:val="center"/>
             </w:pPr>
             <w:r>
-              <w:t>14/06/2016</w:t>
+              <w:t>10</w:t>
+            </w:r>
+            <w:r>
+              <w:t>/0</w:t>
+            </w:r>
+            <w:r>
+              <w:t>7</w:t>
+            </w:r>
+            <w:bookmarkStart w:id="0" w:name="_GoBack"/>
+            <w:bookmarkEnd w:id="0"/>
+            <w:r>
+              <w:t>/2016</w:t>
             </w:r>
           </w:p>
         </w:tc>

</xml_diff>

<commit_message>
Alguns ajustes na fonte do Caso de Uso Publicar Vagas e Commitando o Caso de Uso Realizar Inscrição
</commit_message>
<xml_diff>
--- a/Casos de Uso/CSU01 - Publicar Vagas.docx
+++ b/Casos de Uso/CSU01 - Publicar Vagas.docx
@@ -78,8 +78,16 @@
     <w:p>
       <w:pPr>
         <w:pStyle w:val="TituloNormal"/>
-      </w:pPr>
-      <w:r>
+        <w:rPr>
+          <w:sz w:val="24"/>
+          <w:szCs w:val="24"/>
+        </w:rPr>
+      </w:pPr>
+      <w:r>
+        <w:rPr>
+          <w:sz w:val="24"/>
+          <w:szCs w:val="24"/>
+        </w:rPr>
         <w:t>Publicar Vagas</w:t>
       </w:r>
     </w:p>
@@ -114,11 +122,23 @@
     <w:p>
       <w:pPr>
         <w:pStyle w:val="TituloNormal"/>
-      </w:pPr>
-      <w:r>
+        <w:rPr>
+          <w:sz w:val="24"/>
+          <w:szCs w:val="24"/>
+        </w:rPr>
+      </w:pPr>
+      <w:r>
+        <w:rPr>
+          <w:sz w:val="24"/>
+          <w:szCs w:val="24"/>
+        </w:rPr>
         <w:t>CSU</w:t>
       </w:r>
       <w:r>
+        <w:rPr>
+          <w:sz w:val="24"/>
+          <w:szCs w:val="24"/>
+        </w:rPr>
         <w:t>01.</w:t>
       </w:r>
     </w:p>
@@ -148,22 +168,33 @@
     <w:p>
       <w:pPr>
         <w:pStyle w:val="TituloNormal"/>
+        <w:jc w:val="both"/>
         <w:rPr>
           <w:bCs w:val="0"/>
-        </w:rPr>
-      </w:pPr>
-      <w:r>
+          <w:sz w:val="24"/>
+          <w:szCs w:val="24"/>
+        </w:rPr>
+      </w:pPr>
+      <w:r>
+        <w:rPr>
+          <w:sz w:val="24"/>
+          <w:szCs w:val="24"/>
+        </w:rPr>
         <w:t xml:space="preserve">É o principal caso de uso do sistema, pois sem a disponibilidade de vagas, não haverá processo seletivo. Portanto, este caso de uso é de </w:t>
       </w:r>
       <w:r>
         <w:rPr>
           <w:b/>
+          <w:sz w:val="24"/>
+          <w:szCs w:val="24"/>
         </w:rPr>
         <w:t>Risco alto e prioridade alta</w:t>
       </w:r>
       <w:r>
         <w:rPr>
           <w:bCs w:val="0"/>
+          <w:sz w:val="24"/>
+          <w:szCs w:val="24"/>
         </w:rPr>
         <w:t>.</w:t>
       </w:r>
@@ -197,8 +228,16 @@
     <w:p>
       <w:pPr>
         <w:pStyle w:val="TituloNormal"/>
-      </w:pPr>
-      <w:r>
+        <w:rPr>
+          <w:sz w:val="24"/>
+          <w:szCs w:val="24"/>
+        </w:rPr>
+      </w:pPr>
+      <w:r>
+        <w:rPr>
+          <w:sz w:val="24"/>
+          <w:szCs w:val="24"/>
+        </w:rPr>
         <w:t>Informar sobre a disponibilidade de vagas.</w:t>
       </w:r>
     </w:p>
@@ -228,8 +267,16 @@
     <w:p>
       <w:pPr>
         <w:pStyle w:val="TituloNormal"/>
-      </w:pPr>
-      <w:r>
+        <w:rPr>
+          <w:sz w:val="24"/>
+          <w:szCs w:val="24"/>
+        </w:rPr>
+      </w:pPr>
+      <w:r>
+        <w:rPr>
+          <w:sz w:val="24"/>
+          <w:szCs w:val="24"/>
+        </w:rPr>
         <w:t>Cliente, empresa detentora das vagas.</w:t>
       </w:r>
     </w:p>
@@ -260,8 +307,16 @@
     <w:p>
       <w:pPr>
         <w:pStyle w:val="TituloNormal"/>
-      </w:pPr>
-      <w:r>
+        <w:rPr>
+          <w:sz w:val="24"/>
+          <w:szCs w:val="24"/>
+        </w:rPr>
+      </w:pPr>
+      <w:r>
+        <w:rPr>
+          <w:sz w:val="24"/>
+          <w:szCs w:val="24"/>
+        </w:rPr>
         <w:t>O cliente deve estar logado no sistema.</w:t>
       </w:r>
     </w:p>
@@ -506,6 +561,7 @@
         <w:rPr>
           <w:rFonts w:ascii="Arial" w:hAnsi="Arial" w:cs="Arial"/>
         </w:rPr>
+        <w:lastRenderedPageBreak/>
         <w:t xml:space="preserve"> </w:t>
       </w:r>
       <w:r>
@@ -543,7 +599,6 @@
         <w:rPr>
           <w:rFonts w:ascii="Arial" w:hAnsi="Arial" w:cs="Arial"/>
         </w:rPr>
-        <w:lastRenderedPageBreak/>
         <w:t xml:space="preserve"> </w:t>
       </w:r>
       <w:r>
@@ -1451,38 +1506,11 @@
         <w:rPr>
           <w:rFonts w:ascii="Arial" w:hAnsi="Arial" w:cs="Arial"/>
         </w:rPr>
+        <w:lastRenderedPageBreak/>
         <w:t>Disponibiliza opção para o usuário voltar e informar os dados corretamente.</w:t>
       </w:r>
-    </w:p>
-    <w:p>
-      <w:pPr>
-        <w:pStyle w:val="TtuloCasodeUso"/>
-        <w:numPr>
-          <w:ilvl w:val="0"/>
-          <w:numId w:val="0"/>
-        </w:numPr>
-        <w:ind w:left="720" w:hanging="360"/>
-      </w:pPr>
-    </w:p>
-    <w:p>
-      <w:pPr>
-        <w:pStyle w:val="TtuloCasodeUso"/>
-        <w:numPr>
-          <w:ilvl w:val="0"/>
-          <w:numId w:val="0"/>
-        </w:numPr>
-        <w:ind w:left="720" w:hanging="360"/>
-      </w:pPr>
-    </w:p>
-    <w:p>
-      <w:pPr>
-        <w:pStyle w:val="TtuloCasodeUso"/>
-        <w:numPr>
-          <w:ilvl w:val="0"/>
-          <w:numId w:val="0"/>
-        </w:numPr>
-        <w:ind w:left="720" w:hanging="360"/>
-      </w:pPr>
+      <w:bookmarkStart w:id="0" w:name="_GoBack"/>
+      <w:bookmarkEnd w:id="0"/>
     </w:p>
     <w:p>
       <w:pPr>
@@ -1705,8 +1733,6 @@
             <w:r>
               <w:t>7</w:t>
             </w:r>
-            <w:bookmarkStart w:id="0" w:name="_GoBack"/>
-            <w:bookmarkEnd w:id="0"/>
             <w:r>
               <w:t>/2016</w:t>
             </w:r>

</xml_diff>